<commit_message>
Funciones básicas, variables y funciones
</commit_message>
<xml_diff>
--- a/Backend/Fase2/Operaciones Código 3 direcciones.docx
+++ b/Backend/Fase2/Operaciones Código 3 direcciones.docx
@@ -773,10 +773,54 @@
       </w:tr>
     </w:tbl>
     <w:p/>
-    <w:p/>
     <w:p>
-      <w:r>
-        <w:lastRenderedPageBreak/>
+      <w:pPr>
+        <w:jc w:val="center"/>
+      </w:pPr>
+      <w:r>
+        <w:drawing>
+          <wp:inline distT="0" distB="0" distL="0" distR="0" wp14:anchorId="42497AE5" wp14:editId="7C0A44D0">
+            <wp:extent cx="1760451" cy="2327564"/>
+            <wp:effectExtent l="0" t="0" r="0" b="0"/>
+            <wp:docPr id="15" name="Imagen 15" descr="Tabla&#10;&#10;Descripción generada automáticamente"/>
+            <wp:cNvGraphicFramePr>
+              <a:graphicFrameLocks xmlns:a="http://schemas.openxmlformats.org/drawingml/2006/main" noChangeAspect="1"/>
+            </wp:cNvGraphicFramePr>
+            <a:graphic xmlns:a="http://schemas.openxmlformats.org/drawingml/2006/main">
+              <a:graphicData uri="http://schemas.openxmlformats.org/drawingml/2006/picture">
+                <pic:pic xmlns:pic="http://schemas.openxmlformats.org/drawingml/2006/picture">
+                  <pic:nvPicPr>
+                    <pic:cNvPr id="15" name="Imagen 15" descr="Tabla&#10;&#10;Descripción generada automáticamente"/>
+                    <pic:cNvPicPr/>
+                  </pic:nvPicPr>
+                  <pic:blipFill>
+                    <a:blip r:embed="rId16"/>
+                    <a:stretch>
+                      <a:fillRect/>
+                    </a:stretch>
+                  </pic:blipFill>
+                  <pic:spPr>
+                    <a:xfrm>
+                      <a:off x="0" y="0"/>
+                      <a:ext cx="1784624" cy="2359524"/>
+                    </a:xfrm>
+                    <a:prstGeom prst="rect">
+                      <a:avLst/>
+                    </a:prstGeom>
+                  </pic:spPr>
+                </pic:pic>
+              </a:graphicData>
+            </a:graphic>
+          </wp:inline>
+        </w:drawing>
+      </w:r>
+    </w:p>
+    <w:p/>
+    <w:p>
+      <w:r>
+        <w:rPr>
+          <w:noProof/>
+        </w:rPr>
         <w:drawing>
           <wp:inline distT="0" distB="0" distL="0" distR="0" wp14:anchorId="765ED038" wp14:editId="456CF4BE">
             <wp:extent cx="5400040" cy="2545715"/>
@@ -793,7 +837,7 @@
                     <pic:cNvPicPr/>
                   </pic:nvPicPr>
                   <pic:blipFill>
-                    <a:blip r:embed="rId16"/>
+                    <a:blip r:embed="rId17"/>
                     <a:stretch>
                       <a:fillRect/>
                     </a:stretch>
@@ -876,6 +920,9 @@
     <w:p/>
     <w:p>
       <w:r>
+        <w:rPr>
+          <w:noProof/>
+        </w:rPr>
         <w:drawing>
           <wp:inline distT="0" distB="0" distL="0" distR="0" wp14:anchorId="532BB9BE" wp14:editId="2A3ED64B">
             <wp:extent cx="5400040" cy="2475865"/>
@@ -892,7 +939,7 @@
                     <pic:cNvPicPr/>
                   </pic:nvPicPr>
                   <pic:blipFill>
-                    <a:blip r:embed="rId17"/>
+                    <a:blip r:embed="rId18"/>
                     <a:stretch>
                       <a:fillRect/>
                     </a:stretch>
@@ -922,12 +969,14 @@
     <w:p/>
     <w:p>
       <w:r>
-        <w:lastRenderedPageBreak/>
         <w:t>Tabla de símbolo</w:t>
       </w:r>
     </w:p>
     <w:p>
       <w:r>
+        <w:rPr>
+          <w:noProof/>
+        </w:rPr>
         <w:drawing>
           <wp:inline distT="0" distB="0" distL="0" distR="0" wp14:anchorId="04C046A7" wp14:editId="0E41EDFC">
             <wp:extent cx="5400040" cy="2159635"/>
@@ -944,7 +993,7 @@
                     <pic:cNvPicPr/>
                   </pic:nvPicPr>
                   <pic:blipFill>
-                    <a:blip r:embed="rId18"/>
+                    <a:blip r:embed="rId19"/>
                     <a:stretch>
                       <a:fillRect/>
                     </a:stretch>
@@ -965,6 +1014,9 @@
         </w:drawing>
       </w:r>
       <w:r>
+        <w:rPr>
+          <w:noProof/>
+        </w:rPr>
         <w:drawing>
           <wp:inline distT="0" distB="0" distL="0" distR="0" wp14:anchorId="528AE6ED" wp14:editId="145F8B20">
             <wp:extent cx="5400040" cy="2518410"/>
@@ -981,7 +1033,7 @@
                     <pic:cNvPicPr/>
                   </pic:nvPicPr>
                   <pic:blipFill>
-                    <a:blip r:embed="rId19"/>
+                    <a:blip r:embed="rId20"/>
                     <a:stretch>
                       <a:fillRect/>
                     </a:stretch>
@@ -1002,6 +1054,9 @@
         </w:drawing>
       </w:r>
       <w:r>
+        <w:rPr>
+          <w:noProof/>
+        </w:rPr>
         <w:drawing>
           <wp:inline distT="0" distB="0" distL="0" distR="0" wp14:anchorId="45225609" wp14:editId="5E9F0904">
             <wp:extent cx="5400040" cy="2334895"/>
@@ -1018,7 +1073,7 @@
                     <pic:cNvPicPr/>
                   </pic:nvPicPr>
                   <pic:blipFill>
-                    <a:blip r:embed="rId20"/>
+                    <a:blip r:embed="rId21"/>
                     <a:stretch>
                       <a:fillRect/>
                     </a:stretch>
@@ -1041,6 +1096,9 @@
     </w:p>
     <w:p>
       <w:r>
+        <w:rPr>
+          <w:noProof/>
+        </w:rPr>
         <w:lastRenderedPageBreak/>
         <w:drawing>
           <wp:inline distT="0" distB="0" distL="0" distR="0" wp14:anchorId="64A25091" wp14:editId="588846F4">
@@ -1058,7 +1116,7 @@
                     <pic:cNvPicPr/>
                   </pic:nvPicPr>
                   <pic:blipFill>
-                    <a:blip r:embed="rId21"/>
+                    <a:blip r:embed="rId22"/>
                     <a:stretch>
                       <a:fillRect/>
                     </a:stretch>

</xml_diff>